<commit_message>
added section 1.8 HTML basic tags Homework
</commit_message>
<xml_diff>
--- a/section 1/1.8 HTML/HTML.docx
+++ b/section 1/1.8 HTML/HTML.docx
@@ -66,12 +66,14 @@
           </w:rPr>
           <w:t>://</w:t>
         </w:r>
+        <w:proofErr w:type="spellStart"/>
         <w:r>
           <w:rPr>
             <w:rStyle w:val="Hyperlink"/>
           </w:rPr>
           <w:t>htmlreference</w:t>
         </w:r>
+        <w:proofErr w:type="spellEnd"/>
         <w:r>
           <w:rPr>
             <w:rStyle w:val="Hyperlink"/>
@@ -930,7 +932,27 @@
           <w:sz w:val="28"/>
           <w:szCs w:val="28"/>
         </w:rPr>
-        <w:t>&lt;hr&gt;</w:t>
+        <w:t>&lt;</w:t>
+      </w:r>
+      <w:proofErr w:type="spellStart"/>
+      <w:r>
+        <w:rPr>
+          <w:b/>
+          <w:bCs/>
+          <w:sz w:val="28"/>
+          <w:szCs w:val="28"/>
+        </w:rPr>
+        <w:t>hr</w:t>
+      </w:r>
+      <w:proofErr w:type="spellEnd"/>
+      <w:r>
+        <w:rPr>
+          <w:b/>
+          <w:bCs/>
+          <w:sz w:val="28"/>
+          <w:szCs w:val="28"/>
+        </w:rPr>
+        <w:t>&gt;</w:t>
       </w:r>
       <w:r>
         <w:rPr>
@@ -1023,55 +1045,59 @@
           <w:sz w:val="32"/>
           <w:szCs w:val="32"/>
         </w:rPr>
-        <w:t>&lt;ol&gt;</w:t>
-      </w:r>
-      <w:r>
-        <w:rPr>
+        <w:t>&lt;</w:t>
+      </w:r>
+      <w:proofErr w:type="spellStart"/>
+      <w:r>
+        <w:rPr>
+          <w:b/>
+          <w:bCs/>
           <w:sz w:val="32"/>
           <w:szCs w:val="32"/>
         </w:rPr>
-        <w:t xml:space="preserve"> </w:t>
-      </w:r>
-      <w:r>
-        <w:rPr>
+        <w:t>ol</w:t>
+      </w:r>
+      <w:proofErr w:type="spellEnd"/>
+      <w:r>
+        <w:rPr>
+          <w:b/>
+          <w:bCs/>
           <w:sz w:val="32"/>
           <w:szCs w:val="32"/>
-          <w:lang w:val="ru-RU"/>
-        </w:rPr>
-        <w:t xml:space="preserve">- </w:t>
+        </w:rPr>
+        <w:t>&gt;</w:t>
       </w:r>
       <w:r>
         <w:rPr>
           <w:sz w:val="32"/>
           <w:szCs w:val="32"/>
         </w:rPr>
-        <w:t>ordered list</w:t>
-      </w:r>
-    </w:p>
-    <w:p>
-      <w:pPr>
-        <w:ind w:firstLine="720"/>
+        <w:t xml:space="preserve"> </w:t>
+      </w:r>
+      <w:r>
         <w:rPr>
           <w:sz w:val="32"/>
           <w:szCs w:val="32"/>
-        </w:rPr>
-      </w:pPr>
-      <w:r>
-        <w:rPr>
-          <w:b/>
-          <w:bCs/>
+          <w:lang w:val="ru-RU"/>
+        </w:rPr>
+        <w:t xml:space="preserve">- </w:t>
+      </w:r>
+      <w:r>
+        <w:rPr>
           <w:sz w:val="32"/>
           <w:szCs w:val="32"/>
         </w:rPr>
-        <w:t>&lt;li&gt;</w:t>
-      </w:r>
+        <w:t xml:space="preserve">ordered </w:t>
+      </w:r>
+      <w:proofErr w:type="gramStart"/>
       <w:r>
         <w:rPr>
           <w:sz w:val="32"/>
           <w:szCs w:val="32"/>
         </w:rPr>
-        <w:t xml:space="preserve"> - list item</w:t>
-      </w:r>
+        <w:t>list</w:t>
+      </w:r>
+      <w:proofErr w:type="gramEnd"/>
     </w:p>
     <w:p>
       <w:pPr>
@@ -1088,20 +1114,65 @@
           <w:sz w:val="32"/>
           <w:szCs w:val="32"/>
         </w:rPr>
-        <w:t>&lt;ul&gt;</w:t>
+        <w:t>&lt;li&gt;</w:t>
       </w:r>
       <w:r>
         <w:rPr>
           <w:sz w:val="32"/>
           <w:szCs w:val="32"/>
         </w:rPr>
-        <w:t xml:space="preserve"> - un</w:t>
-      </w:r>
-      <w:r>
+        <w:t xml:space="preserve"> - list item</w:t>
+      </w:r>
+    </w:p>
+    <w:p>
+      <w:pPr>
+        <w:ind w:firstLine="720"/>
         <w:rPr>
           <w:sz w:val="32"/>
           <w:szCs w:val="32"/>
         </w:rPr>
+      </w:pPr>
+      <w:r>
+        <w:rPr>
+          <w:b/>
+          <w:bCs/>
+          <w:sz w:val="32"/>
+          <w:szCs w:val="32"/>
+        </w:rPr>
+        <w:t>&lt;</w:t>
+      </w:r>
+      <w:proofErr w:type="spellStart"/>
+      <w:r>
+        <w:rPr>
+          <w:b/>
+          <w:bCs/>
+          <w:sz w:val="32"/>
+          <w:szCs w:val="32"/>
+        </w:rPr>
+        <w:t>ul</w:t>
+      </w:r>
+      <w:proofErr w:type="spellEnd"/>
+      <w:r>
+        <w:rPr>
+          <w:b/>
+          <w:bCs/>
+          <w:sz w:val="32"/>
+          <w:szCs w:val="32"/>
+        </w:rPr>
+        <w:t>&gt;</w:t>
+      </w:r>
+      <w:r>
+        <w:rPr>
+          <w:sz w:val="32"/>
+          <w:szCs w:val="32"/>
+        </w:rPr>
+        <w:t xml:space="preserve"> - un</w:t>
+      </w:r>
+      <w:r>
+        <w:rPr>
+          <w:sz w:val="32"/>
+          <w:szCs w:val="32"/>
+        </w:rPr>
         <w:t>ordered list</w:t>
       </w:r>
     </w:p>
@@ -1131,6 +1202,7 @@
         </w:rPr>
         <w:t xml:space="preserve">Можно использовать </w:t>
       </w:r>
+      <w:proofErr w:type="spellStart"/>
       <w:r>
         <w:rPr>
           <w:sz w:val="28"/>
@@ -1138,6 +1210,7 @@
         </w:rPr>
         <w:t>emmet</w:t>
       </w:r>
+      <w:proofErr w:type="spellEnd"/>
       <w:r>
         <w:rPr>
           <w:sz w:val="28"/>
@@ -1295,6 +1368,7 @@
         </w:rPr>
         <w:t>&lt;</w:t>
       </w:r>
+      <w:proofErr w:type="spellStart"/>
       <w:r>
         <w:rPr>
           <w:b/>
@@ -1304,6 +1378,7 @@
         </w:rPr>
         <w:t>i</w:t>
       </w:r>
+      <w:proofErr w:type="spellEnd"/>
       <w:r>
         <w:rPr>
           <w:b/>
@@ -1390,6 +1465,7 @@
         </w:rPr>
         <w:t>&lt;</w:t>
       </w:r>
+      <w:proofErr w:type="spellStart"/>
       <w:r>
         <w:rPr>
           <w:b/>
@@ -1399,6 +1475,7 @@
         </w:rPr>
         <w:t>em</w:t>
       </w:r>
+      <w:proofErr w:type="spellEnd"/>
       <w:r>
         <w:rPr>
           <w:b/>
@@ -1408,6 +1485,24 @@
           <w:lang w:val="ru-RU"/>
         </w:rPr>
         <w:t>&gt;</w:t>
+      </w:r>
+      <w:r>
+        <w:rPr>
+          <w:b/>
+          <w:bCs/>
+          <w:sz w:val="28"/>
+          <w:szCs w:val="28"/>
+          <w:lang w:val="ru-RU"/>
+        </w:rPr>
+        <w:t xml:space="preserve"> </w:t>
+      </w:r>
+      <w:r>
+        <w:rPr>
+          <w:sz w:val="28"/>
+          <w:szCs w:val="28"/>
+          <w:lang w:val="ru-RU"/>
+        </w:rPr>
+        <w:t>(то что в ковычках)</w:t>
       </w:r>
       <w:r>
         <w:rPr>
@@ -1868,8 +1963,19 @@
           <w:sz w:val="30"/>
           <w:szCs w:val="30"/>
         </w:rPr>
-        <w:t>specifies text that is no longer correct</w:t>
-      </w:r>
+        <w:t xml:space="preserve">specifies text that is no longer </w:t>
+      </w:r>
+      <w:proofErr w:type="gramStart"/>
+      <w:r>
+        <w:rPr>
+          <w:rFonts w:ascii="Arial" w:hAnsi="Arial" w:cs="Arial"/>
+          <w:color w:val="040C28"/>
+          <w:sz w:val="30"/>
+          <w:szCs w:val="30"/>
+        </w:rPr>
+        <w:t>correct</w:t>
+      </w:r>
+      <w:proofErr w:type="gramEnd"/>
     </w:p>
     <w:p>
       <w:pPr>
@@ -2494,7 +2600,31 @@
           <w:sz w:val="28"/>
           <w:szCs w:val="28"/>
         </w:rPr>
-        <w:t>&lt;img&gt;</w:t>
+        <w:t>&lt;</w:t>
+      </w:r>
+      <w:proofErr w:type="spellStart"/>
+      <w:r>
+        <w:rPr>
+          <w:rFonts w:ascii="Arial" w:hAnsi="Arial" w:cs="Arial"/>
+          <w:b/>
+          <w:bCs/>
+          <w:color w:val="040C28"/>
+          <w:sz w:val="28"/>
+          <w:szCs w:val="28"/>
+        </w:rPr>
+        <w:t>img</w:t>
+      </w:r>
+      <w:proofErr w:type="spellEnd"/>
+      <w:r>
+        <w:rPr>
+          <w:rFonts w:ascii="Arial" w:hAnsi="Arial" w:cs="Arial"/>
+          <w:b/>
+          <w:bCs/>
+          <w:color w:val="040C28"/>
+          <w:sz w:val="28"/>
+          <w:szCs w:val="28"/>
+        </w:rPr>
+        <w:t>&gt;</w:t>
       </w:r>
       <w:r>
         <w:rPr>
@@ -2533,6 +2663,7 @@
         <w:rPr>
           <w:sz w:val="28"/>
           <w:szCs w:val="28"/>
+          <w:lang w:val="ru-RU"/>
         </w:rPr>
       </w:pPr>
       <w:r>
@@ -2556,8 +2687,33 @@
           <w:sz w:val="28"/>
           <w:szCs w:val="28"/>
         </w:rPr>
-        <w:t>a href</w:t>
-      </w:r>
+        <w:t>a</w:t>
+      </w:r>
+      <w:r>
+        <w:rPr>
+          <w:rFonts w:ascii="Arial" w:hAnsi="Arial" w:cs="Arial"/>
+          <w:b/>
+          <w:bCs/>
+          <w:color w:val="040C28"/>
+          <w:sz w:val="28"/>
+          <w:szCs w:val="28"/>
+          <w:lang w:val="ru-RU"/>
+        </w:rPr>
+        <w:t xml:space="preserve"> </w:t>
+      </w:r>
+      <w:proofErr w:type="spellStart"/>
+      <w:r>
+        <w:rPr>
+          <w:rFonts w:ascii="Arial" w:hAnsi="Arial" w:cs="Arial"/>
+          <w:b/>
+          <w:bCs/>
+          <w:color w:val="040C28"/>
+          <w:sz w:val="28"/>
+          <w:szCs w:val="28"/>
+        </w:rPr>
+        <w:t>href</w:t>
+      </w:r>
+      <w:proofErr w:type="spellEnd"/>
       <w:r>
         <w:rPr>
           <w:rFonts w:ascii="Arial" w:hAnsi="Arial" w:cs="Arial"/>

</xml_diff>